<commit_message>
few ccss changes made
</commit_message>
<xml_diff>
--- a/Angular FrontEnd.docx
+++ b/Angular FrontEnd.docx
@@ -20,32 +20,8 @@
           <w:szCs w:val="28"/>
           <w:lang w:val="en-US"/>
         </w:rPr>
-        <w:t xml:space="preserve">Angular </w:t>
-      </w:r>
-      <w:proofErr w:type="spellStart"/>
-      <w:r>
-        <w:rPr>
-          <w:b/>
-          <w:bCs/>
-          <w:sz w:val="28"/>
-          <w:szCs w:val="28"/>
-          <w:lang w:val="en-US"/>
-        </w:rPr>
-        <w:t>FrontEnd</w:t>
-      </w:r>
-      <w:proofErr w:type="spellEnd"/>
-      <w:r>
-        <w:rPr>
-          <w:b/>
-          <w:bCs/>
-          <w:sz w:val="28"/>
-          <w:szCs w:val="28"/>
-          <w:lang w:val="en-US"/>
-        </w:rPr>
-        <w:t xml:space="preserve"> </w:t>
-      </w:r>
-      <w:bookmarkStart w:id="0" w:name="_GoBack"/>
-      <w:bookmarkEnd w:id="0"/>
+        <w:t xml:space="preserve">Angular FrontEnd </w:t>
+      </w:r>
     </w:p>
     <w:p>
       <w:pPr>
@@ -146,25 +122,7 @@
           <w:szCs w:val="28"/>
           <w:lang w:val="en-US"/>
         </w:rPr>
-        <w:t xml:space="preserve">By </w:t>
-      </w:r>
-      <w:proofErr w:type="gramStart"/>
-      <w:r>
-        <w:rPr>
-          <w:sz w:val="28"/>
-          <w:szCs w:val="28"/>
-          <w:lang w:val="en-US"/>
-        </w:rPr>
-        <w:t>default</w:t>
-      </w:r>
-      <w:proofErr w:type="gramEnd"/>
-      <w:r>
-        <w:rPr>
-          <w:sz w:val="28"/>
-          <w:szCs w:val="28"/>
-          <w:lang w:val="en-US"/>
-        </w:rPr>
-        <w:t xml:space="preserve"> user is selected</w:t>
+        <w:t>By default user is selected</w:t>
       </w:r>
     </w:p>
     <w:p>
@@ -539,27 +497,15 @@
           <w:szCs w:val="28"/>
         </w:rPr>
       </w:pPr>
-      <w:proofErr w:type="spellStart"/>
-      <w:r>
-        <w:rPr>
-          <w:rFonts w:asciiTheme="minorHAnsi" w:hAnsiTheme="minorHAnsi" w:cstheme="minorHAnsi"/>
-          <w:b/>
-          <w:bCs/>
-          <w:sz w:val="28"/>
-          <w:szCs w:val="28"/>
-        </w:rPr>
-        <w:t>Succesfull</w:t>
-      </w:r>
-      <w:proofErr w:type="spellEnd"/>
-      <w:r>
-        <w:rPr>
-          <w:rFonts w:asciiTheme="minorHAnsi" w:hAnsiTheme="minorHAnsi" w:cstheme="minorHAnsi"/>
-          <w:b/>
-          <w:bCs/>
-          <w:sz w:val="28"/>
-          <w:szCs w:val="28"/>
-        </w:rPr>
-        <w:t xml:space="preserve"> Login</w:t>
+      <w:r>
+        <w:rPr>
+          <w:rFonts w:asciiTheme="minorHAnsi" w:hAnsiTheme="minorHAnsi" w:cstheme="minorHAnsi"/>
+          <w:b/>
+          <w:bCs/>
+          <w:sz w:val="28"/>
+          <w:szCs w:val="28"/>
+        </w:rPr>
+        <w:t>Succesfull Login</w:t>
       </w:r>
     </w:p>
     <w:p>
@@ -660,29 +606,7 @@
           <w:szCs w:val="28"/>
         </w:rPr>
         <w:lastRenderedPageBreak/>
-        <w:t xml:space="preserve">Token and username </w:t>
-      </w:r>
-      <w:proofErr w:type="gramStart"/>
-      <w:r>
-        <w:rPr>
-          <w:rFonts w:asciiTheme="minorHAnsi" w:hAnsiTheme="minorHAnsi" w:cstheme="minorHAnsi"/>
-          <w:b/>
-          <w:bCs/>
-          <w:sz w:val="28"/>
-          <w:szCs w:val="28"/>
-        </w:rPr>
-        <w:t>gets</w:t>
-      </w:r>
-      <w:proofErr w:type="gramEnd"/>
-      <w:r>
-        <w:rPr>
-          <w:rFonts w:asciiTheme="minorHAnsi" w:hAnsiTheme="minorHAnsi" w:cstheme="minorHAnsi"/>
-          <w:b/>
-          <w:bCs/>
-          <w:sz w:val="28"/>
-          <w:szCs w:val="28"/>
-        </w:rPr>
-        <w:t xml:space="preserve"> saved after backend request</w:t>
+        <w:t>Token and username gets saved after backend request</w:t>
       </w:r>
     </w:p>
     <w:p>
@@ -1283,6 +1207,140 @@
                     <a:ln>
                       <a:noFill/>
                     </a:ln>
+                  </pic:spPr>
+                </pic:pic>
+              </a:graphicData>
+            </a:graphic>
+          </wp:inline>
+        </w:drawing>
+      </w:r>
+    </w:p>
+    <w:p>
+      <w:pPr>
+        <w:pStyle w:val="NormalWeb"/>
+      </w:pPr>
+      <w:r>
+        <w:t xml:space="preserve">If wanted styling </w:t>
+      </w:r>
+    </w:p>
+    <w:p>
+      <w:pPr>
+        <w:pStyle w:val="NormalWeb"/>
+      </w:pPr>
+      <w:r>
+        <w:rPr>
+          <w:noProof/>
+        </w:rPr>
+        <w:drawing>
+          <wp:inline distT="0" distB="0" distL="0" distR="0" wp14:anchorId="29CDDF0F" wp14:editId="2B889763">
+            <wp:extent cx="5731510" cy="3223895"/>
+            <wp:effectExtent l="0" t="0" r="2540" b="0"/>
+            <wp:docPr id="10" name="Picture 10"/>
+            <wp:cNvGraphicFramePr>
+              <a:graphicFrameLocks xmlns:a="http://schemas.openxmlformats.org/drawingml/2006/main" noChangeAspect="1"/>
+            </wp:cNvGraphicFramePr>
+            <a:graphic xmlns:a="http://schemas.openxmlformats.org/drawingml/2006/main">
+              <a:graphicData uri="http://schemas.openxmlformats.org/drawingml/2006/picture">
+                <pic:pic xmlns:pic="http://schemas.openxmlformats.org/drawingml/2006/picture">
+                  <pic:nvPicPr>
+                    <pic:cNvPr id="1" name=""/>
+                    <pic:cNvPicPr/>
+                  </pic:nvPicPr>
+                  <pic:blipFill>
+                    <a:blip r:embed="rId17"/>
+                    <a:stretch>
+                      <a:fillRect/>
+                    </a:stretch>
+                  </pic:blipFill>
+                  <pic:spPr>
+                    <a:xfrm>
+                      <a:off x="0" y="0"/>
+                      <a:ext cx="5731510" cy="3223895"/>
+                    </a:xfrm>
+                    <a:prstGeom prst="rect">
+                      <a:avLst/>
+                    </a:prstGeom>
+                  </pic:spPr>
+                </pic:pic>
+              </a:graphicData>
+            </a:graphic>
+          </wp:inline>
+        </w:drawing>
+      </w:r>
+    </w:p>
+    <w:p>
+      <w:pPr>
+        <w:pStyle w:val="NormalWeb"/>
+      </w:pPr>
+    </w:p>
+    <w:p>
+      <w:pPr>
+        <w:pStyle w:val="NormalWeb"/>
+      </w:pPr>
+    </w:p>
+    <w:p>
+      <w:pPr>
+        <w:pStyle w:val="NormalWeb"/>
+      </w:pPr>
+    </w:p>
+    <w:p>
+      <w:pPr>
+        <w:pStyle w:val="NormalWeb"/>
+      </w:pPr>
+    </w:p>
+    <w:p>
+      <w:pPr>
+        <w:pStyle w:val="NormalWeb"/>
+      </w:pPr>
+    </w:p>
+    <w:p>
+      <w:pPr>
+        <w:pStyle w:val="NormalWeb"/>
+      </w:pPr>
+      <w:r>
+        <w:lastRenderedPageBreak/>
+        <w:t>See password length check at frontend side to.</w:t>
+      </w:r>
+      <w:bookmarkStart w:id="0" w:name="_GoBack"/>
+      <w:bookmarkEnd w:id="0"/>
+    </w:p>
+    <w:p>
+      <w:pPr>
+        <w:pStyle w:val="NormalWeb"/>
+      </w:pPr>
+      <w:r>
+        <w:rPr>
+          <w:noProof/>
+        </w:rPr>
+        <w:drawing>
+          <wp:inline distT="0" distB="0" distL="0" distR="0" wp14:anchorId="7D46C976" wp14:editId="75CE19AA">
+            <wp:extent cx="5731510" cy="3223895"/>
+            <wp:effectExtent l="0" t="0" r="2540" b="0"/>
+            <wp:docPr id="15" name="Picture 15"/>
+            <wp:cNvGraphicFramePr>
+              <a:graphicFrameLocks xmlns:a="http://schemas.openxmlformats.org/drawingml/2006/main" noChangeAspect="1"/>
+            </wp:cNvGraphicFramePr>
+            <a:graphic xmlns:a="http://schemas.openxmlformats.org/drawingml/2006/main">
+              <a:graphicData uri="http://schemas.openxmlformats.org/drawingml/2006/picture">
+                <pic:pic xmlns:pic="http://schemas.openxmlformats.org/drawingml/2006/picture">
+                  <pic:nvPicPr>
+                    <pic:cNvPr id="1" name=""/>
+                    <pic:cNvPicPr/>
+                  </pic:nvPicPr>
+                  <pic:blipFill>
+                    <a:blip r:embed="rId18"/>
+                    <a:stretch>
+                      <a:fillRect/>
+                    </a:stretch>
+                  </pic:blipFill>
+                  <pic:spPr>
+                    <a:xfrm>
+                      <a:off x="0" y="0"/>
+                      <a:ext cx="5731510" cy="3223895"/>
+                    </a:xfrm>
+                    <a:prstGeom prst="rect">
+                      <a:avLst/>
+                    </a:prstGeom>
                   </pic:spPr>
                 </pic:pic>
               </a:graphicData>

</xml_diff>